<commit_message>
GAM320 Ass01, GAM340 Ass01
</commit_message>
<xml_diff>
--- a/GAM320/1/2019-20-gam320-assignment-1-brief.docx
+++ b/GAM320/1/2019-20-gam320-assignment-1-brief.docx
@@ -424,7 +424,7 @@
                   <v:path o:extrusionok="f" gradientshapeok="t" o:connecttype="rect"/>
                   <o:lock v:ext="edit" aspectratio="t"/>
                 </v:shapetype>
-                <v:shape id="_x0000_i1027" type="#_x0000_t75" alt="/var/folders/v7/bjz4cys124x93w_t3bjp7dgw0000gn/T/com.microsoft.Word/Content.MSO/D92F0A39.tmp" style="width:172.3pt;height:146.05pt;mso-width-percent:0;mso-height-percent:0;mso-width-percent:0;mso-height-percent:0">
+                <v:shape id="_x0000_i1027" type="#_x0000_t75" alt="/var/folders/v7/bjz4cys124x93w_t3bjp7dgw0000gn/T/com.microsoft.Word/Content.MSO/D92F0A39.tmp" style="width:172.6pt;height:146.2pt;mso-width-percent:0;mso-height-percent:0;mso-width-percent:0;mso-height-percent:0">
                   <v:imagedata r:id="rId9" o:title="D92F0A39"/>
                 </v:shape>
               </w:pict>
@@ -556,18 +556,42 @@
               <w:rPr>
                 <w:noProof/>
               </w:rPr>
+              <w:instrText xml:space="preserve"> INCLUDEPICTURE  "https://encrypted-tbn0.gstatic.com/images?q=tbn:ANd9GcS0oMo50big2O6ysQEyySaF8tdBSWrkMra-tJZGpBOlotmqtKApng" \* MERGEFORMATINET </w:instrText>
+            </w:r>
+            <w:r>
+              <w:rPr>
+                <w:noProof/>
+              </w:rPr>
+              <w:fldChar w:fldCharType="separate"/>
+            </w:r>
+            <w:r>
+              <w:rPr>
+                <w:noProof/>
+              </w:rPr>
+              <w:fldChar w:fldCharType="begin"/>
+            </w:r>
+            <w:r>
+              <w:rPr>
+                <w:noProof/>
+              </w:rPr>
               <w:instrText xml:space="preserve"> </w:instrText>
             </w:r>
             <w:r>
               <w:rPr>
                 <w:noProof/>
               </w:rPr>
-              <w:instrText>INCLUDEPICTURE  "https://encrypted-tbn0.gstatic.com/images?q=tbn:ANd9GcS0oMo50big2O6ysQEyySaF8tdBSWrkMra-tJZGpBOlotmqtKApng" \* MERGEFORMATINET</w:instrText>
+              <w:instrText>INCLUDEPICTURE  "https://encrypted-tbn0.gstatic.c</w:instrText>
             </w:r>
             <w:r>
               <w:rPr>
                 <w:noProof/>
               </w:rPr>
+              <w:instrText>om/images?q=tbn:ANd9GcS0oMo50big2O6ysQEyySaF8tdBSWrkMra-tJZGpBOlotmqtKApng" \* MERGEFORMATINET</w:instrText>
+            </w:r>
+            <w:r>
+              <w:rPr>
+                <w:noProof/>
+              </w:rPr>
               <w:instrText xml:space="preserve"> </w:instrText>
             </w:r>
             <w:r>
@@ -581,10 +605,16 @@
                 <w:noProof/>
               </w:rPr>
               <w:pict w14:anchorId="51386A18">
-                <v:shape id="_x0000_i1026" type="#_x0000_t75" alt="Image result for falmouth games academy" style="width:171.75pt;height:114.15pt;mso-width-percent:0;mso-height-percent:0;mso-width-percent:0;mso-height-percent:0">
+                <v:shape id="_x0000_i1026" type="#_x0000_t75" alt="Image result for falmouth games academy" style="width:172.05pt;height:114.3pt;mso-width-percent:0;mso-height-percent:0;mso-width-percent:0;mso-height-percent:0">
                   <v:imagedata r:id="rId10" r:href="rId11"/>
                 </v:shape>
               </w:pict>
+            </w:r>
+            <w:r>
+              <w:rPr>
+                <w:noProof/>
+              </w:rPr>
+              <w:fldChar w:fldCharType="end"/>
             </w:r>
             <w:r>
               <w:rPr>
@@ -766,19 +796,37 @@
               <w:rPr>
                 <w:noProof/>
               </w:rPr>
+              <w:instrText xml:space="preserve"> INCLUDEPICTURE  "https://encrypted-tbn0.gstatic.com/images?q=tbn:ANd9GcRxv9iMOOso5joceMOrGNsGn2KwE6geIjZgV7-2kozk1DYs0Cns" \* MERGEFORMATINET </w:instrText>
+            </w:r>
+            <w:r>
+              <w:rPr>
+                <w:noProof/>
+              </w:rPr>
+              <w:fldChar w:fldCharType="separate"/>
+            </w:r>
+            <w:r>
+              <w:rPr>
+                <w:noProof/>
+              </w:rPr>
+              <w:fldChar w:fldCharType="begin"/>
+            </w:r>
+            <w:r>
+              <w:rPr>
+                <w:noProof/>
+              </w:rPr>
               <w:instrText xml:space="preserve"> </w:instrText>
             </w:r>
             <w:r>
               <w:rPr>
                 <w:noProof/>
               </w:rPr>
-              <w:instrText>INCLUDEPICTURE  "https://encrypted-tbn0.gstatic.com/images?q=tbn:ANd9GcRxv9iMOOso5joceMOrGNsGn2KwE6geIjZgV7-2kozk1DYs0Cns" \* MER</w:instrText>
+              <w:instrText>INCLUDEPICTURE  "https://encrypted-tbn0.gstatic.com/images?q=tbn:ANd9GcRxv9iMOOso5j</w:instrText>
             </w:r>
             <w:r>
               <w:rPr>
                 <w:noProof/>
               </w:rPr>
-              <w:instrText>GEFORMATINET</w:instrText>
+              <w:instrText>oceMOrGNsGn2KwE6geIjZgV7-2kozk1DYs0Cns" \* MERGEFORMATINET</w:instrText>
             </w:r>
             <w:r>
               <w:rPr>
@@ -797,10 +845,16 @@
                 <w:noProof/>
               </w:rPr>
               <w:pict w14:anchorId="71005560">
-                <v:shape id="_x0000_i1025" type="#_x0000_t75" alt="Image result for falmouth games academy" style="width:171.75pt;height:114.15pt;mso-width-percent:0;mso-height-percent:0;mso-width-percent:0;mso-height-percent:0">
+                <v:shape id="_x0000_i1025" type="#_x0000_t75" alt="Image result for falmouth games academy" style="width:172.05pt;height:114.3pt;mso-width-percent:0;mso-height-percent:0;mso-width-percent:0;mso-height-percent:0">
                   <v:imagedata r:id="rId12" r:href="rId13"/>
                 </v:shape>
               </w:pict>
+            </w:r>
+            <w:r>
+              <w:rPr>
+                <w:noProof/>
+              </w:rPr>
+              <w:fldChar w:fldCharType="end"/>
             </w:r>
             <w:r>
               <w:rPr>
@@ -1091,34 +1145,254 @@
               </w:rPr>
               <w:t xml:space="preserve">Your supervisor meeting details will be stored on the Falmouth timetable, make sure to attend these. </w:t>
             </w:r>
-            <w:r>
+          </w:p>
+          <w:p>
+            <w:pPr>
+              <w:pStyle w:val="BodyText"/>
               <w:rPr>
                 <w:szCs w:val="22"/>
               </w:rPr>
-              <w:t xml:space="preserve">There are two types of project meeting: a project review / planning session and an individual review. In the review / planning session, your team will showcase work undertaken on the most recent sprint and present the forthcoming sprint. For the individual review, you and your </w:t>
-            </w:r>
+            </w:pPr>
             <w:r>
               <w:rPr>
                 <w:szCs w:val="22"/>
               </w:rPr>
-              <w:t>teammates</w:t>
+              <w:t xml:space="preserve">There are two types of project meeting: a project review / planning session and an individual review. </w:t>
             </w:r>
             <w:r>
               <w:rPr>
                 <w:szCs w:val="22"/>
               </w:rPr>
-              <w:t xml:space="preserve"> will</w:t>
+              <w:t>In</w:t>
             </w:r>
             <w:r>
               <w:rPr>
                 <w:szCs w:val="22"/>
               </w:rPr>
-              <w:t xml:space="preserve"> review each other’s approaches to work over the last sprint. For more information, please read appendix A of the </w:t>
+              <w:t xml:space="preserve"> the individual review, you and your teammates will review each other’s approaches to work over the last sprint</w:t>
             </w:r>
             <w:r>
               <w:rPr>
                 <w:szCs w:val="22"/>
               </w:rPr>
+              <w:t xml:space="preserve"> using the supervisor meeting application</w:t>
+            </w:r>
+            <w:r>
+              <w:rPr>
+                <w:szCs w:val="22"/>
+              </w:rPr>
+              <w:t xml:space="preserve">, aka the </w:t>
+            </w:r>
+            <w:r>
+              <w:rPr>
+                <w:i/>
+                <w:iCs/>
+                <w:szCs w:val="22"/>
+              </w:rPr>
+              <w:t xml:space="preserve">peer </w:t>
+            </w:r>
+            <w:r>
+              <w:rPr>
+                <w:szCs w:val="22"/>
+              </w:rPr>
+              <w:t>review</w:t>
+            </w:r>
+            <w:r>
+              <w:rPr>
+                <w:szCs w:val="22"/>
+              </w:rPr>
+              <w:t xml:space="preserve">. </w:t>
+            </w:r>
+            <w:r>
+              <w:rPr>
+                <w:szCs w:val="22"/>
+              </w:rPr>
+              <w:t xml:space="preserve"> In these meetings, the </w:t>
+            </w:r>
+            <w:r>
+              <w:rPr>
+                <w:i/>
+                <w:iCs/>
+                <w:szCs w:val="22"/>
+              </w:rPr>
+              <w:t>studio practice</w:t>
+            </w:r>
+            <w:r>
+              <w:rPr>
+                <w:szCs w:val="22"/>
+              </w:rPr>
+              <w:t xml:space="preserve"> rubric will be used to assess your </w:t>
+            </w:r>
+            <w:r>
+              <w:rPr>
+                <w:b/>
+                <w:bCs/>
+                <w:szCs w:val="22"/>
+              </w:rPr>
+              <w:t>summative</w:t>
+            </w:r>
+            <w:r>
+              <w:rPr>
+                <w:b/>
+                <w:bCs/>
+                <w:i/>
+                <w:iCs/>
+                <w:szCs w:val="22"/>
+              </w:rPr>
+              <w:t xml:space="preserve"> </w:t>
+            </w:r>
+            <w:r>
+              <w:rPr>
+                <w:szCs w:val="22"/>
+              </w:rPr>
+              <w:t>performance over the semester and informal feedback will be made available.</w:t>
+            </w:r>
+            <w:r>
+              <w:rPr>
+                <w:szCs w:val="22"/>
+              </w:rPr>
+              <w:t xml:space="preserve"> </w:t>
+            </w:r>
+          </w:p>
+          <w:p>
+            <w:pPr>
+              <w:pStyle w:val="BodyText"/>
+              <w:rPr>
+                <w:szCs w:val="22"/>
+              </w:rPr>
+            </w:pPr>
+          </w:p>
+          <w:p>
+            <w:pPr>
+              <w:pStyle w:val="BodyText"/>
+              <w:rPr>
+                <w:szCs w:val="22"/>
+              </w:rPr>
+            </w:pPr>
+            <w:r>
+              <w:rPr>
+                <w:szCs w:val="22"/>
+              </w:rPr>
+              <w:t xml:space="preserve">Assessment for the first three weeks will be </w:t>
+            </w:r>
+            <w:r>
+              <w:rPr>
+                <w:b/>
+                <w:bCs/>
+                <w:szCs w:val="22"/>
+              </w:rPr>
+              <w:t>formative</w:t>
+            </w:r>
+            <w:r>
+              <w:rPr>
+                <w:szCs w:val="22"/>
+              </w:rPr>
+              <w:t xml:space="preserve"> and will not count towards your grade for the module.</w:t>
+            </w:r>
+          </w:p>
+          <w:p>
+            <w:pPr>
+              <w:pStyle w:val="BodyText"/>
+              <w:rPr>
+                <w:szCs w:val="22"/>
+              </w:rPr>
+            </w:pPr>
+          </w:p>
+          <w:p>
+            <w:pPr>
+              <w:pStyle w:val="BodyText"/>
+              <w:rPr>
+                <w:szCs w:val="22"/>
+              </w:rPr>
+            </w:pPr>
+            <w:r>
+              <w:rPr>
+                <w:szCs w:val="22"/>
+              </w:rPr>
+              <w:t xml:space="preserve">In the review / planning session, your team will showcase work undertaken on the most recent sprint and present the forthcoming sprint. </w:t>
+            </w:r>
+            <w:r>
+              <w:rPr>
+                <w:szCs w:val="22"/>
+              </w:rPr>
+              <w:t xml:space="preserve">During development, the </w:t>
+            </w:r>
+            <w:r>
+              <w:rPr>
+                <w:i/>
+                <w:iCs/>
+                <w:szCs w:val="22"/>
+              </w:rPr>
+              <w:t>product evaluation</w:t>
+            </w:r>
+            <w:r>
+              <w:rPr>
+                <w:szCs w:val="22"/>
+              </w:rPr>
+              <w:t xml:space="preserve"> rubric will be used to give a </w:t>
+            </w:r>
+            <w:r>
+              <w:rPr>
+                <w:b/>
+                <w:bCs/>
+                <w:szCs w:val="22"/>
+              </w:rPr>
+              <w:t>formative</w:t>
+            </w:r>
+            <w:r>
+              <w:rPr>
+                <w:b/>
+                <w:bCs/>
+                <w:i/>
+                <w:iCs/>
+                <w:szCs w:val="22"/>
+              </w:rPr>
+              <w:t xml:space="preserve"> </w:t>
+            </w:r>
+            <w:r>
+              <w:rPr>
+                <w:szCs w:val="22"/>
+              </w:rPr>
+              <w:t>assessment of your product’s performance at that point. This will help your team to direct their development efforts.</w:t>
+            </w:r>
+          </w:p>
+          <w:p>
+            <w:pPr>
+              <w:pStyle w:val="BodyText"/>
+              <w:rPr>
+                <w:szCs w:val="22"/>
+              </w:rPr>
+            </w:pPr>
+          </w:p>
+          <w:p>
+            <w:pPr>
+              <w:pStyle w:val="BodyText"/>
+              <w:rPr>
+                <w:szCs w:val="22"/>
+              </w:rPr>
+            </w:pPr>
+            <w:r>
+              <w:rPr>
+                <w:szCs w:val="22"/>
+              </w:rPr>
+              <w:t>For more information</w:t>
+            </w:r>
+            <w:r>
+              <w:rPr>
+                <w:szCs w:val="22"/>
+              </w:rPr>
+              <w:t xml:space="preserve"> relating to the meeting processes</w:t>
+            </w:r>
+            <w:r>
+              <w:rPr>
+                <w:szCs w:val="22"/>
+              </w:rPr>
+              <w:t xml:space="preserve">, please read appendix A of the </w:t>
+            </w:r>
+            <w:r>
+              <w:rPr>
+                <w:szCs w:val="22"/>
+              </w:rPr>
               <w:t xml:space="preserve">Games Academy </w:t>
             </w:r>
             <w:r>
@@ -1145,29 +1419,6 @@
               <w:pStyle w:val="BodyText"/>
               <w:rPr>
                 <w:szCs w:val="22"/>
-              </w:rPr>
-            </w:pPr>
-          </w:p>
-          <w:p>
-            <w:pPr>
-              <w:pStyle w:val="BodyText"/>
-              <w:rPr>
-                <w:szCs w:val="22"/>
-              </w:rPr>
-            </w:pPr>
-            <w:r>
-              <w:rPr>
-                <w:szCs w:val="22"/>
-              </w:rPr>
-              <w:t>In these sessions you will be able to ask for and receive informal feedback concerning the status and implementation approaches of your project.</w:t>
-            </w:r>
-          </w:p>
-          <w:p>
-            <w:pPr>
-              <w:pStyle w:val="AssignmentPara"/>
-              <w:ind w:left="862"/>
-              <w:rPr>
-                <w:rFonts w:asciiTheme="minorHAnsi" w:hAnsiTheme="minorHAnsi"/>
               </w:rPr>
             </w:pPr>
           </w:p>
@@ -1219,6 +1470,7 @@
               <w:pStyle w:val="BodyText"/>
             </w:pPr>
             <w:r>
+              <w:lastRenderedPageBreak/>
               <w:t xml:space="preserve">Please remember to ‘TAP’ your card in for the sessions you attend to ensure that your attendance is recorded. </w:t>
             </w:r>
           </w:p>
@@ -1244,15 +1496,6 @@
           <w:p>
             <w:pPr>
               <w:pStyle w:val="BodyText"/>
-            </w:pPr>
-          </w:p>
-          <w:p>
-            <w:pPr>
-              <w:pStyle w:val="AssignmentPara"/>
-              <w:ind w:left="862"/>
-              <w:rPr>
-                <w:rFonts w:asciiTheme="minorHAnsi" w:hAnsiTheme="minorHAnsi"/>
-              </w:rPr>
             </w:pPr>
           </w:p>
           <w:p>
@@ -1260,6 +1503,167 @@
               <w:pStyle w:val="Heading1"/>
               <w:jc w:val="both"/>
             </w:pPr>
+            <w:r>
+              <w:t>Part C</w:t>
+            </w:r>
+          </w:p>
+          <w:p>
+            <w:pPr>
+              <w:pStyle w:val="BodyText"/>
+              <w:rPr>
+                <w:b/>
+                <w:bCs/>
+              </w:rPr>
+            </w:pPr>
+            <w:r>
+              <w:rPr>
+                <w:b/>
+                <w:bCs/>
+              </w:rPr>
+              <w:t xml:space="preserve">Attend the </w:t>
+            </w:r>
+            <w:r>
+              <w:rPr>
+                <w:b/>
+                <w:bCs/>
+              </w:rPr>
+              <w:t>Demo Day</w:t>
+            </w:r>
+          </w:p>
+          <w:p>
+            <w:pPr>
+              <w:pStyle w:val="BodyText"/>
+            </w:pPr>
+            <w:r>
+              <w:t xml:space="preserve">During week 13, a day will be scheduled for </w:t>
+            </w:r>
+            <w:r>
+              <w:t>Demo Day</w:t>
+            </w:r>
+            <w:r>
+              <w:t>. Each team will need to make a demo of their game available in the Games Academy for st</w:t>
+            </w:r>
+            <w:r>
+              <w:t>a</w:t>
+            </w:r>
+            <w:r>
+              <w:t>ff to play and assess and for other students to play</w:t>
+            </w:r>
+            <w:r>
+              <w:t xml:space="preserve"> and give feedback on</w:t>
+            </w:r>
+            <w:r>
+              <w:t>.</w:t>
+            </w:r>
+            <w:r>
+              <w:t xml:space="preserve"> </w:t>
+            </w:r>
+          </w:p>
+          <w:p>
+            <w:pPr>
+              <w:pStyle w:val="BodyText"/>
+            </w:pPr>
+          </w:p>
+          <w:p>
+            <w:pPr>
+              <w:pStyle w:val="BodyText"/>
+              <w:rPr>
+                <w:szCs w:val="22"/>
+              </w:rPr>
+            </w:pPr>
+            <w:r>
+              <w:rPr>
+                <w:szCs w:val="22"/>
+              </w:rPr>
+              <w:t>Staff will be assigned to assess your game using the</w:t>
+            </w:r>
+            <w:r>
+              <w:rPr>
+                <w:szCs w:val="22"/>
+              </w:rPr>
+              <w:t xml:space="preserve"> </w:t>
+            </w:r>
+            <w:r>
+              <w:rPr>
+                <w:i/>
+                <w:iCs/>
+                <w:szCs w:val="22"/>
+              </w:rPr>
+              <w:t>product evaluation</w:t>
+            </w:r>
+            <w:r>
+              <w:rPr>
+                <w:szCs w:val="22"/>
+              </w:rPr>
+              <w:t xml:space="preserve"> rubric to give a</w:t>
+            </w:r>
+            <w:r>
+              <w:rPr>
+                <w:szCs w:val="22"/>
+              </w:rPr>
+              <w:t xml:space="preserve"> normalised</w:t>
+            </w:r>
+            <w:r>
+              <w:rPr>
+                <w:szCs w:val="22"/>
+              </w:rPr>
+              <w:t xml:space="preserve"> </w:t>
+            </w:r>
+            <w:r>
+              <w:rPr>
+                <w:b/>
+                <w:bCs/>
+                <w:szCs w:val="22"/>
+              </w:rPr>
+              <w:t>summative</w:t>
+            </w:r>
+            <w:r>
+              <w:rPr>
+                <w:b/>
+                <w:bCs/>
+                <w:i/>
+                <w:iCs/>
+                <w:szCs w:val="22"/>
+              </w:rPr>
+              <w:t xml:space="preserve"> </w:t>
+            </w:r>
+            <w:r>
+              <w:rPr>
+                <w:szCs w:val="22"/>
+              </w:rPr>
+              <w:t xml:space="preserve">assessment of your product’s performance at that point. </w:t>
+            </w:r>
+          </w:p>
+          <w:p>
+            <w:pPr>
+              <w:pStyle w:val="BodyText"/>
+            </w:pPr>
+          </w:p>
+          <w:p>
+            <w:pPr>
+              <w:pStyle w:val="BodyText"/>
+            </w:pPr>
+            <w:r>
+              <w:t xml:space="preserve">You will receive informal feedback from staff during the </w:t>
+            </w:r>
+            <w:r>
+              <w:t>Demo Day</w:t>
+            </w:r>
+            <w:r>
+              <w:t xml:space="preserve"> and you will receive formal feedback through Learning Space within three weeks of the </w:t>
+            </w:r>
+            <w:r>
+              <w:t>Demo D</w:t>
+            </w:r>
+            <w:r>
+              <w:t>ay.</w:t>
+            </w:r>
+          </w:p>
+          <w:p>
+            <w:pPr>
+              <w:pStyle w:val="Heading2"/>
+              <w:jc w:val="both"/>
+            </w:pPr>
           </w:p>
           <w:p>
             <w:pPr>
@@ -1267,118 +1671,12 @@
               <w:jc w:val="both"/>
             </w:pPr>
             <w:r>
-              <w:lastRenderedPageBreak/>
-              <w:t>Part C</w:t>
+              <w:t>Additional Guidance</w:t>
             </w:r>
           </w:p>
           <w:p>
             <w:pPr>
               <w:pStyle w:val="BodyText"/>
-              <w:rPr>
-                <w:b/>
-                <w:bCs/>
-              </w:rPr>
-            </w:pPr>
-            <w:r>
-              <w:rPr>
-                <w:b/>
-                <w:bCs/>
-              </w:rPr>
-              <w:t xml:space="preserve">Attend the </w:t>
-            </w:r>
-            <w:r>
-              <w:rPr>
-                <w:b/>
-                <w:bCs/>
-              </w:rPr>
-              <w:t>Demo Day</w:t>
-            </w:r>
-          </w:p>
-          <w:p>
-            <w:pPr>
-              <w:pStyle w:val="BodyText"/>
-            </w:pPr>
-            <w:r>
-              <w:t xml:space="preserve">During week 13, a day will be scheduled for </w:t>
-            </w:r>
-            <w:r>
-              <w:t>Demo Day</w:t>
-            </w:r>
-            <w:r>
-              <w:t>. Each team will need to make a demo of their game available in the Games Academy for st</w:t>
-            </w:r>
-            <w:r>
-              <w:t>a</w:t>
-            </w:r>
-            <w:r>
-              <w:t>ff to play and assess and for other students to play</w:t>
-            </w:r>
-            <w:r>
-              <w:t xml:space="preserve"> and give feedback on</w:t>
-            </w:r>
-            <w:r>
-              <w:t>.</w:t>
-            </w:r>
-          </w:p>
-          <w:p>
-            <w:pPr>
-              <w:pStyle w:val="BodyText"/>
-            </w:pPr>
-          </w:p>
-          <w:p>
-            <w:pPr>
-              <w:pStyle w:val="BodyText"/>
-            </w:pPr>
-            <w:r>
-              <w:t xml:space="preserve">You will receive informal feedback from staff during the </w:t>
-            </w:r>
-            <w:r>
-              <w:t>Demo Day</w:t>
-            </w:r>
-            <w:r>
-              <w:t xml:space="preserve"> and you will receive formal feedback through Learning Space within three weeks of the </w:t>
-            </w:r>
-            <w:r>
-              <w:t>Demo D</w:t>
-            </w:r>
-            <w:bookmarkStart w:id="0" w:name="_GoBack"/>
-            <w:bookmarkEnd w:id="0"/>
-            <w:r>
-              <w:t>ay.</w:t>
-            </w:r>
-          </w:p>
-          <w:p>
-            <w:pPr>
-              <w:tabs>
-                <w:tab w:val="left" w:pos="1110"/>
-              </w:tabs>
-              <w:spacing w:before="2" w:line="235" w:lineRule="auto"/>
-              <w:jc w:val="both"/>
-              <w:rPr>
-                <w:rFonts w:asciiTheme="minorHAnsi" w:hAnsiTheme="minorHAnsi" w:cstheme="minorHAnsi"/>
-                <w:sz w:val="20"/>
-                <w:lang w:val="en-GB"/>
-              </w:rPr>
-            </w:pPr>
-          </w:p>
-          <w:p>
-            <w:pPr>
-              <w:pStyle w:val="Heading2"/>
-              <w:jc w:val="both"/>
-            </w:pPr>
-          </w:p>
-          <w:p>
-            <w:pPr>
-              <w:pStyle w:val="Heading1"/>
-              <w:jc w:val="both"/>
-            </w:pPr>
-            <w:r>
-              <w:t>Additional Guidance</w:t>
-            </w:r>
-          </w:p>
-          <w:p>
-            <w:pPr>
-              <w:pStyle w:val="BodyText"/>
             </w:pPr>
             <w:r>
               <w:t>Working as part of a creative team is a very difficult activity and it should come as no surprise that there are likely to be some bumps in the road – as you probably discovered in your 1</w:t>
@@ -1399,7 +1697,13 @@
               <w:t>nd</w:t>
             </w:r>
             <w:r>
-              <w:t xml:space="preserve"> year group projects. The Agile Bible contains some advice for dealing with common issues and creating and maintaining a working environment where it’s possible to get meaningful creative work done </w:t>
+              <w:t xml:space="preserve"> year group projects. The Agile </w:t>
+            </w:r>
+            <w:r>
+              <w:t>Guidebook</w:t>
+            </w:r>
+            <w:r>
+              <w:t xml:space="preserve"> contains some advice for dealing with common issues and creating and maintaining a working environment where it’s possible to get meaningful creative work done </w:t>
             </w:r>
             <w:r>
               <w:t>and still remain on good terms with each</w:t>
@@ -1594,10 +1898,11 @@
         <w:lastRenderedPageBreak/>
         <w:t>Marking Rubric</w:t>
       </w:r>
-    </w:p>
-    <w:p>
       <w:r>
-        <w:t>Assignment 1 – Studio Practice</w:t>
+        <w:t xml:space="preserve">: </w:t>
+      </w:r>
+      <w:r>
+        <w:t>Studio Practice</w:t>
       </w:r>
     </w:p>
     <w:tbl>
@@ -2164,6 +2469,16 @@
                 <w:szCs w:val="16"/>
               </w:rPr>
             </w:pPr>
+          </w:p>
+          <w:p>
+            <w:pPr>
+              <w:contextualSpacing/>
+              <w:rPr>
+                <w:rFonts w:asciiTheme="minorHAnsi" w:hAnsiTheme="minorHAnsi"/>
+                <w:sz w:val="16"/>
+                <w:szCs w:val="16"/>
+              </w:rPr>
+            </w:pPr>
             <w:r>
               <w:rPr>
                 <w:rFonts w:asciiTheme="minorHAnsi" w:hAnsiTheme="minorHAnsi"/>
@@ -2215,6 +2530,16 @@
                 <w:szCs w:val="16"/>
               </w:rPr>
             </w:pPr>
+          </w:p>
+          <w:p>
+            <w:pPr>
+              <w:contextualSpacing/>
+              <w:rPr>
+                <w:rFonts w:asciiTheme="minorHAnsi" w:hAnsiTheme="minorHAnsi"/>
+                <w:sz w:val="16"/>
+                <w:szCs w:val="16"/>
+              </w:rPr>
+            </w:pPr>
             <w:r>
               <w:rPr>
                 <w:rFonts w:asciiTheme="minorHAnsi" w:hAnsiTheme="minorHAnsi"/>
@@ -2266,6 +2591,16 @@
                 <w:szCs w:val="16"/>
               </w:rPr>
             </w:pPr>
+          </w:p>
+          <w:p>
+            <w:pPr>
+              <w:contextualSpacing/>
+              <w:rPr>
+                <w:rFonts w:asciiTheme="minorHAnsi" w:hAnsiTheme="minorHAnsi"/>
+                <w:sz w:val="16"/>
+                <w:szCs w:val="16"/>
+              </w:rPr>
+            </w:pPr>
             <w:r>
               <w:rPr>
                 <w:rFonts w:asciiTheme="minorHAnsi" w:hAnsiTheme="minorHAnsi"/>
@@ -2345,6 +2680,16 @@
                 <w:szCs w:val="16"/>
               </w:rPr>
             </w:pPr>
+          </w:p>
+          <w:p>
+            <w:pPr>
+              <w:contextualSpacing/>
+              <w:rPr>
+                <w:rFonts w:asciiTheme="minorHAnsi" w:hAnsiTheme="minorHAnsi"/>
+                <w:sz w:val="16"/>
+                <w:szCs w:val="16"/>
+              </w:rPr>
+            </w:pPr>
             <w:r>
               <w:rPr>
                 <w:rFonts w:asciiTheme="minorHAnsi" w:hAnsiTheme="minorHAnsi"/>
@@ -2434,6 +2779,16 @@
                 <w:szCs w:val="16"/>
               </w:rPr>
             </w:pPr>
+          </w:p>
+          <w:p>
+            <w:pPr>
+              <w:contextualSpacing/>
+              <w:rPr>
+                <w:rFonts w:asciiTheme="minorHAnsi" w:hAnsiTheme="minorHAnsi"/>
+                <w:sz w:val="16"/>
+                <w:szCs w:val="16"/>
+              </w:rPr>
+            </w:pPr>
             <w:r>
               <w:rPr>
                 <w:rFonts w:asciiTheme="minorHAnsi" w:hAnsiTheme="minorHAnsi"/>
@@ -2465,6 +2820,16 @@
               </w:rPr>
               <w:t>Student attends most sessions.</w:t>
             </w:r>
+          </w:p>
+          <w:p>
+            <w:pPr>
+              <w:contextualSpacing/>
+              <w:rPr>
+                <w:rFonts w:asciiTheme="minorHAnsi" w:hAnsiTheme="minorHAnsi"/>
+                <w:sz w:val="16"/>
+                <w:szCs w:val="16"/>
+              </w:rPr>
+            </w:pPr>
           </w:p>
           <w:p>
             <w:pPr>
@@ -2736,6 +3101,14 @@
               </w:rPr>
               <w:t>Very low attendance</w:t>
             </w:r>
+            <w:r>
+              <w:rPr>
+                <w:rFonts w:asciiTheme="minorHAnsi" w:hAnsiTheme="minorHAnsi"/>
+                <w:sz w:val="16"/>
+                <w:szCs w:val="16"/>
+              </w:rPr>
+              <w:t xml:space="preserve"> of agile sessions (sprint planning, stand-ups etc.)</w:t>
+            </w:r>
           </w:p>
           <w:p>
             <w:pPr>
@@ -2772,16 +3145,6 @@
               </w:rPr>
               <w:t xml:space="preserve"> with student</w:t>
             </w:r>
-          </w:p>
-          <w:p>
-            <w:pPr>
-              <w:contextualSpacing/>
-              <w:rPr>
-                <w:rFonts w:asciiTheme="minorHAnsi" w:hAnsiTheme="minorHAnsi"/>
-                <w:sz w:val="16"/>
-                <w:szCs w:val="16"/>
-              </w:rPr>
-            </w:pPr>
           </w:p>
           <w:p>
             <w:pPr>
@@ -2883,6 +3246,22 @@
               </w:rPr>
               <w:t>Low attendance</w:t>
             </w:r>
+            <w:r>
+              <w:rPr>
+                <w:rFonts w:asciiTheme="minorHAnsi" w:hAnsiTheme="minorHAnsi"/>
+                <w:sz w:val="16"/>
+                <w:szCs w:val="16"/>
+              </w:rPr>
+              <w:t xml:space="preserve"> </w:t>
+            </w:r>
+            <w:r>
+              <w:rPr>
+                <w:rFonts w:asciiTheme="minorHAnsi" w:hAnsiTheme="minorHAnsi"/>
+                <w:sz w:val="16"/>
+                <w:szCs w:val="16"/>
+              </w:rPr>
+              <w:t>of agile sessions (sprint planning, stand-ups etc.)</w:t>
+            </w:r>
           </w:p>
           <w:p>
             <w:pPr>
@@ -2945,16 +3324,6 @@
               </w:rPr>
               <w:t xml:space="preserve"> only at end of sprint</w:t>
             </w:r>
-          </w:p>
-          <w:p>
-            <w:pPr>
-              <w:contextualSpacing/>
-              <w:rPr>
-                <w:rFonts w:asciiTheme="minorHAnsi" w:hAnsiTheme="minorHAnsi"/>
-                <w:sz w:val="16"/>
-                <w:szCs w:val="16"/>
-              </w:rPr>
-            </w:pPr>
           </w:p>
           <w:p>
             <w:pPr>
@@ -3046,6 +3415,22 @@
               </w:rPr>
               <w:t>Average attendance</w:t>
             </w:r>
+            <w:r>
+              <w:rPr>
+                <w:rFonts w:asciiTheme="minorHAnsi" w:hAnsiTheme="minorHAnsi"/>
+                <w:sz w:val="16"/>
+                <w:szCs w:val="16"/>
+              </w:rPr>
+              <w:t xml:space="preserve"> </w:t>
+            </w:r>
+            <w:r>
+              <w:rPr>
+                <w:rFonts w:asciiTheme="minorHAnsi" w:hAnsiTheme="minorHAnsi"/>
+                <w:sz w:val="16"/>
+                <w:szCs w:val="16"/>
+              </w:rPr>
+              <w:t>of agile sessions (sprint planning, stand-ups etc.)</w:t>
+            </w:r>
           </w:p>
           <w:p>
             <w:pPr>
@@ -3098,16 +3483,6 @@
               </w:rPr>
               <w:t xml:space="preserve"> with team or supervisor</w:t>
             </w:r>
-          </w:p>
-          <w:p>
-            <w:pPr>
-              <w:contextualSpacing/>
-              <w:rPr>
-                <w:rFonts w:asciiTheme="minorHAnsi" w:hAnsiTheme="minorHAnsi"/>
-                <w:sz w:val="16"/>
-                <w:szCs w:val="16"/>
-              </w:rPr>
-            </w:pPr>
           </w:p>
           <w:p>
             <w:pPr>
@@ -3199,6 +3574,22 @@
               </w:rPr>
               <w:t>Good attendance</w:t>
             </w:r>
+            <w:r>
+              <w:rPr>
+                <w:rFonts w:asciiTheme="minorHAnsi" w:hAnsiTheme="minorHAnsi"/>
+                <w:sz w:val="16"/>
+                <w:szCs w:val="16"/>
+              </w:rPr>
+              <w:t xml:space="preserve"> </w:t>
+            </w:r>
+            <w:r>
+              <w:rPr>
+                <w:rFonts w:asciiTheme="minorHAnsi" w:hAnsiTheme="minorHAnsi"/>
+                <w:sz w:val="16"/>
+                <w:szCs w:val="16"/>
+              </w:rPr>
+              <w:t>of agile sessions (sprint planning, stand-ups etc.)</w:t>
+            </w:r>
           </w:p>
           <w:p>
             <w:pPr>
@@ -3227,16 +3618,6 @@
               </w:rPr>
               <w:t>Work is generally delivered, with only occasional slippages. Team is often, but not always made aware of issues.</w:t>
             </w:r>
-          </w:p>
-          <w:p>
-            <w:pPr>
-              <w:contextualSpacing/>
-              <w:rPr>
-                <w:rFonts w:asciiTheme="minorHAnsi" w:hAnsiTheme="minorHAnsi"/>
-                <w:sz w:val="16"/>
-                <w:szCs w:val="16"/>
-              </w:rPr>
-            </w:pPr>
           </w:p>
           <w:p>
             <w:pPr>
@@ -3308,6 +3689,22 @@
               </w:rPr>
               <w:t>Good attendance</w:t>
             </w:r>
+            <w:r>
+              <w:rPr>
+                <w:rFonts w:asciiTheme="minorHAnsi" w:hAnsiTheme="minorHAnsi"/>
+                <w:sz w:val="16"/>
+                <w:szCs w:val="16"/>
+              </w:rPr>
+              <w:t xml:space="preserve"> </w:t>
+            </w:r>
+            <w:r>
+              <w:rPr>
+                <w:rFonts w:asciiTheme="minorHAnsi" w:hAnsiTheme="minorHAnsi"/>
+                <w:sz w:val="16"/>
+                <w:szCs w:val="16"/>
+              </w:rPr>
+              <w:t>of agile sessions (sprint planning, stand-ups etc.)</w:t>
+            </w:r>
           </w:p>
           <w:p>
             <w:pPr>
@@ -3364,16 +3761,6 @@
               </w:rPr>
               <w:t>Able to provide some support to teammates</w:t>
             </w:r>
-          </w:p>
-          <w:p>
-            <w:pPr>
-              <w:contextualSpacing/>
-              <w:rPr>
-                <w:rFonts w:asciiTheme="minorHAnsi" w:hAnsiTheme="minorHAnsi"/>
-                <w:sz w:val="16"/>
-                <w:szCs w:val="16"/>
-              </w:rPr>
-            </w:pPr>
           </w:p>
           <w:p>
             <w:pPr>
@@ -3425,6 +3812,22 @@
               </w:rPr>
               <w:t>Good attendance</w:t>
             </w:r>
+            <w:r>
+              <w:rPr>
+                <w:rFonts w:asciiTheme="minorHAnsi" w:hAnsiTheme="minorHAnsi"/>
+                <w:sz w:val="16"/>
+                <w:szCs w:val="16"/>
+              </w:rPr>
+              <w:t xml:space="preserve"> </w:t>
+            </w:r>
+            <w:r>
+              <w:rPr>
+                <w:rFonts w:asciiTheme="minorHAnsi" w:hAnsiTheme="minorHAnsi"/>
+                <w:sz w:val="16"/>
+                <w:szCs w:val="16"/>
+              </w:rPr>
+              <w:t>of agile sessions (sprint planning, stand-ups etc.)</w:t>
+            </w:r>
           </w:p>
           <w:p>
             <w:pPr>
@@ -3562,6 +3965,26 @@
                 <w:szCs w:val="16"/>
               </w:rPr>
             </w:pPr>
+          </w:p>
+          <w:p>
+            <w:pPr>
+              <w:contextualSpacing/>
+              <w:rPr>
+                <w:rFonts w:asciiTheme="minorHAnsi" w:hAnsiTheme="minorHAnsi"/>
+                <w:sz w:val="16"/>
+                <w:szCs w:val="16"/>
+              </w:rPr>
+            </w:pPr>
+          </w:p>
+          <w:p>
+            <w:pPr>
+              <w:contextualSpacing/>
+              <w:rPr>
+                <w:rFonts w:asciiTheme="minorHAnsi" w:hAnsiTheme="minorHAnsi"/>
+                <w:sz w:val="16"/>
+                <w:szCs w:val="16"/>
+              </w:rPr>
+            </w:pPr>
             <w:r>
               <w:rPr>
                 <w:rFonts w:asciiTheme="minorHAnsi" w:hAnsiTheme="minorHAnsi"/>
@@ -3590,6 +4013,8 @@
                 <w:szCs w:val="16"/>
               </w:rPr>
             </w:pPr>
+            <w:bookmarkStart w:id="0" w:name="_GoBack"/>
+            <w:bookmarkEnd w:id="0"/>
           </w:p>
           <w:p>
             <w:pPr>
@@ -3618,16 +4043,6 @@
               </w:rPr>
               <w:t>Able to provide a lot of support to teammates</w:t>
             </w:r>
-          </w:p>
-          <w:p>
-            <w:pPr>
-              <w:contextualSpacing/>
-              <w:rPr>
-                <w:rFonts w:asciiTheme="minorHAnsi" w:hAnsiTheme="minorHAnsi"/>
-                <w:sz w:val="16"/>
-                <w:szCs w:val="16"/>
-              </w:rPr>
-            </w:pPr>
           </w:p>
           <w:p>
             <w:pPr>
@@ -3830,6 +4245,16 @@
                 <w:szCs w:val="16"/>
               </w:rPr>
             </w:pPr>
+          </w:p>
+          <w:p>
+            <w:pPr>
+              <w:contextualSpacing/>
+              <w:rPr>
+                <w:rFonts w:asciiTheme="minorHAnsi" w:hAnsiTheme="minorHAnsi"/>
+                <w:sz w:val="16"/>
+                <w:szCs w:val="16"/>
+              </w:rPr>
+            </w:pPr>
             <w:r>
               <w:rPr>
                 <w:rFonts w:asciiTheme="minorHAnsi" w:hAnsiTheme="minorHAnsi"/>
@@ -3881,6 +4306,16 @@
                 <w:szCs w:val="16"/>
               </w:rPr>
             </w:pPr>
+          </w:p>
+          <w:p>
+            <w:pPr>
+              <w:contextualSpacing/>
+              <w:rPr>
+                <w:rFonts w:asciiTheme="minorHAnsi" w:hAnsiTheme="minorHAnsi"/>
+                <w:sz w:val="16"/>
+                <w:szCs w:val="16"/>
+              </w:rPr>
+            </w:pPr>
             <w:r>
               <w:rPr>
                 <w:rFonts w:asciiTheme="minorHAnsi" w:hAnsiTheme="minorHAnsi"/>
@@ -3910,7 +4345,23 @@
                 <w:sz w:val="16"/>
                 <w:szCs w:val="16"/>
               </w:rPr>
-              <w:t>Student uses VC with few problems</w:t>
+              <w:t xml:space="preserve">Student uses </w:t>
+            </w:r>
+            <w:r>
+              <w:rPr>
+                <w:rFonts w:asciiTheme="minorHAnsi" w:hAnsiTheme="minorHAnsi"/>
+                <w:sz w:val="16"/>
+                <w:szCs w:val="16"/>
+              </w:rPr>
+              <w:t>mainline version control</w:t>
+            </w:r>
+            <w:r>
+              <w:rPr>
+                <w:rFonts w:asciiTheme="minorHAnsi" w:hAnsiTheme="minorHAnsi"/>
+                <w:sz w:val="16"/>
+                <w:szCs w:val="16"/>
+              </w:rPr>
+              <w:t xml:space="preserve"> with few problems</w:t>
             </w:r>
           </w:p>
         </w:tc>
@@ -3933,55 +4384,31 @@
                 <w:sz w:val="16"/>
                 <w:szCs w:val="16"/>
               </w:rPr>
-              <w:t>Student generally works off mainline of project.</w:t>
-            </w:r>
-          </w:p>
-          <w:p>
-            <w:pPr>
-              <w:contextualSpacing/>
-              <w:rPr>
-                <w:rFonts w:asciiTheme="minorHAnsi" w:hAnsiTheme="minorHAnsi"/>
-                <w:sz w:val="16"/>
-                <w:szCs w:val="16"/>
-              </w:rPr>
-            </w:pPr>
-          </w:p>
-          <w:p>
-            <w:pPr>
-              <w:contextualSpacing/>
-              <w:rPr>
-                <w:rFonts w:asciiTheme="minorHAnsi" w:hAnsiTheme="minorHAnsi"/>
-                <w:sz w:val="16"/>
-                <w:szCs w:val="16"/>
-              </w:rPr>
-            </w:pPr>
-          </w:p>
-          <w:p>
-            <w:pPr>
-              <w:contextualSpacing/>
-              <w:rPr>
-                <w:rFonts w:asciiTheme="minorHAnsi" w:hAnsiTheme="minorHAnsi"/>
-                <w:sz w:val="16"/>
-                <w:szCs w:val="16"/>
-              </w:rPr>
-            </w:pPr>
-          </w:p>
-          <w:p>
-            <w:pPr>
-              <w:contextualSpacing/>
-              <w:rPr>
-                <w:rFonts w:asciiTheme="minorHAnsi" w:hAnsiTheme="minorHAnsi"/>
-                <w:sz w:val="16"/>
-                <w:szCs w:val="16"/>
-              </w:rPr>
-            </w:pPr>
-            <w:r>
-              <w:rPr>
-                <w:rFonts w:asciiTheme="minorHAnsi" w:hAnsiTheme="minorHAnsi"/>
-                <w:sz w:val="16"/>
-                <w:szCs w:val="16"/>
-              </w:rPr>
-              <w:t>Integration is often problematic</w:t>
+              <w:t xml:space="preserve">Student uses </w:t>
+            </w:r>
+            <w:r>
+              <w:rPr>
+                <w:rFonts w:asciiTheme="minorHAnsi" w:hAnsiTheme="minorHAnsi"/>
+                <w:sz w:val="16"/>
+                <w:szCs w:val="16"/>
+              </w:rPr>
+              <w:t>mainline version control</w:t>
+            </w:r>
+            <w:r>
+              <w:rPr>
+                <w:rFonts w:asciiTheme="minorHAnsi" w:hAnsiTheme="minorHAnsi"/>
+                <w:sz w:val="16"/>
+                <w:szCs w:val="16"/>
+              </w:rPr>
+              <w:t xml:space="preserve"> with few problems</w:t>
+            </w:r>
+            <w:r>
+              <w:rPr>
+                <w:rFonts w:asciiTheme="minorHAnsi" w:hAnsiTheme="minorHAnsi"/>
+                <w:sz w:val="16"/>
+                <w:szCs w:val="16"/>
+              </w:rPr>
+              <w:t xml:space="preserve"> but runs into significant problems with branch-based development</w:t>
             </w:r>
           </w:p>
         </w:tc>
@@ -4017,24 +4444,6 @@
               </w:rPr>
             </w:pPr>
           </w:p>
-          <w:p>
-            <w:pPr>
-              <w:contextualSpacing/>
-              <w:rPr>
-                <w:rFonts w:asciiTheme="minorHAnsi" w:hAnsiTheme="minorHAnsi"/>
-                <w:sz w:val="16"/>
-                <w:szCs w:val="16"/>
-              </w:rPr>
-            </w:pPr>
-            <w:r>
-              <w:rPr>
-                <w:rFonts w:asciiTheme="minorHAnsi" w:hAnsiTheme="minorHAnsi"/>
-                <w:sz w:val="16"/>
-                <w:szCs w:val="16"/>
-              </w:rPr>
-              <w:t>Integration generally works well</w:t>
-            </w:r>
-          </w:p>
         </w:tc>
         <w:tc>
           <w:tcPr>
@@ -4057,33 +4466,13 @@
               </w:rPr>
               <w:t>Student is generally working across multi-branches to deliver features</w:t>
             </w:r>
-          </w:p>
-          <w:p>
-            <w:pPr>
-              <w:contextualSpacing/>
-              <w:rPr>
-                <w:rFonts w:asciiTheme="minorHAnsi" w:hAnsiTheme="minorHAnsi"/>
-                <w:sz w:val="16"/>
-                <w:szCs w:val="16"/>
-              </w:rPr>
-            </w:pPr>
-          </w:p>
-          <w:p>
-            <w:pPr>
-              <w:contextualSpacing/>
-              <w:rPr>
-                <w:rFonts w:asciiTheme="minorHAnsi" w:hAnsiTheme="minorHAnsi"/>
-                <w:sz w:val="16"/>
-                <w:szCs w:val="16"/>
-              </w:rPr>
-            </w:pPr>
-            <w:r>
-              <w:rPr>
-                <w:rFonts w:asciiTheme="minorHAnsi" w:hAnsiTheme="minorHAnsi"/>
-                <w:sz w:val="16"/>
-                <w:szCs w:val="16"/>
-              </w:rPr>
-              <w:t>Integration works well</w:t>
+            <w:r>
+              <w:rPr>
+                <w:rFonts w:asciiTheme="minorHAnsi" w:hAnsiTheme="minorHAnsi"/>
+                <w:sz w:val="16"/>
+                <w:szCs w:val="16"/>
+              </w:rPr>
+              <w:t xml:space="preserve"> with few, if any, issues.</w:t>
             </w:r>
           </w:p>
         </w:tc>
@@ -4437,17 +4826,6 @@
                 <w:szCs w:val="16"/>
               </w:rPr>
             </w:pPr>
-          </w:p>
-          <w:p>
-            <w:pPr>
-              <w:contextualSpacing/>
-              <w:rPr>
-                <w:rFonts w:asciiTheme="minorHAnsi" w:hAnsiTheme="minorHAnsi"/>
-                <w:bCs/>
-                <w:sz w:val="16"/>
-                <w:szCs w:val="16"/>
-              </w:rPr>
-            </w:pPr>
             <w:r>
               <w:rPr>
                 <w:rFonts w:asciiTheme="minorHAnsi" w:hAnsiTheme="minorHAnsi"/>
@@ -4783,19 +5161,21 @@
     </w:tbl>
     <w:p>
       <w:pPr>
-        <w:spacing w:before="40" w:after="40"/>
-        <w:rPr>
-          <w:b/>
-        </w:rPr>
-      </w:pPr>
-    </w:p>
-    <w:p>
+        <w:pStyle w:val="Heading1"/>
+        <w:spacing w:before="91"/>
+      </w:pPr>
       <w:r>
         <w:br w:type="page"/>
       </w:r>
       <w:r>
         <w:lastRenderedPageBreak/>
-        <w:t>Assignment 1 – Product Evaluation</w:t>
+        <w:t>Marking Rubric</w:t>
+      </w:r>
+      <w:r>
+        <w:t xml:space="preserve">: </w:t>
+      </w:r>
+      <w:r>
+        <w:t>Product Evaluation</w:t>
       </w:r>
     </w:p>
     <w:tbl>
@@ -5701,23 +6081,7 @@
                 <w:sz w:val="16"/>
                 <w:szCs w:val="16"/>
               </w:rPr>
-              <w:t xml:space="preserve">There is a clear harmony of design </w:t>
-            </w:r>
-            <w:r>
-              <w:rPr>
-                <w:rFonts w:asciiTheme="minorHAnsi" w:hAnsiTheme="minorHAnsi"/>
-                <w:sz w:val="16"/>
-                <w:szCs w:val="16"/>
-              </w:rPr>
-              <w:t>between game</w:t>
-            </w:r>
-            <w:r>
-              <w:rPr>
-                <w:rFonts w:asciiTheme="minorHAnsi" w:hAnsiTheme="minorHAnsi"/>
-                <w:sz w:val="16"/>
-                <w:szCs w:val="16"/>
-              </w:rPr>
-              <w:t xml:space="preserve"> components creating a highly coherent experience which players can respond extremely positively to</w:t>
+              <w:t>There is a clear harmony of design between game components creating a highly coherent experience which players can respond extremely positively to</w:t>
             </w:r>
           </w:p>
           <w:p>
@@ -6287,7 +6651,15 @@
                 <w:sz w:val="16"/>
                 <w:szCs w:val="16"/>
               </w:rPr>
-              <w:t>20%</w:t>
+              <w:t>15</w:t>
+            </w:r>
+            <w:r>
+              <w:rPr>
+                <w:rFonts w:asciiTheme="minorHAnsi" w:hAnsiTheme="minorHAnsi"/>
+                <w:sz w:val="16"/>
+                <w:szCs w:val="16"/>
+              </w:rPr>
+              <w:t>%</w:t>
             </w:r>
           </w:p>
         </w:tc>
@@ -6868,7 +7240,15 @@
                 <w:sz w:val="16"/>
                 <w:szCs w:val="16"/>
               </w:rPr>
-              <w:t>10%</w:t>
+              <w:t>15</w:t>
+            </w:r>
+            <w:r>
+              <w:rPr>
+                <w:rFonts w:asciiTheme="minorHAnsi" w:hAnsiTheme="minorHAnsi"/>
+                <w:sz w:val="16"/>
+                <w:szCs w:val="16"/>
+              </w:rPr>
+              <w:t>%</w:t>
             </w:r>
           </w:p>
         </w:tc>
@@ -7386,7 +7766,7 @@
     <w:sectPr>
       <w:footerReference w:type="default" r:id="rId15"/>
       <w:pgSz w:w="16840" w:h="11910" w:orient="landscape"/>
-      <w:pgMar w:top="440" w:right="340" w:bottom="988" w:left="460" w:header="720" w:footer="720" w:gutter="0"/>
+      <w:pgMar w:top="266" w:right="340" w:bottom="10" w:left="460" w:header="720" w:footer="720" w:gutter="0"/>
       <w:cols w:space="720"/>
     </w:sectPr>
   </w:body>
@@ -11243,7 +11623,7 @@
   </w:docDefaults>
   <w:latentStyles w:defLockedState="0" w:defUIPriority="99" w:defSemiHidden="0" w:defUnhideWhenUsed="0" w:defQFormat="0" w:count="377">
     <w:lsdException w:name="Normal" w:uiPriority="0" w:qFormat="1"/>
-    <w:lsdException w:name="heading 1" w:uiPriority="9" w:qFormat="1"/>
+    <w:lsdException w:name="heading 1" w:uiPriority="1" w:qFormat="1"/>
     <w:lsdException w:name="heading 2" w:semiHidden="1" w:uiPriority="9" w:unhideWhenUsed="1" w:qFormat="1"/>
     <w:lsdException w:name="heading 3" w:semiHidden="1" w:uiPriority="1" w:unhideWhenUsed="1" w:qFormat="1"/>
     <w:lsdException w:name="heading 4" w:semiHidden="1" w:uiPriority="9" w:unhideWhenUsed="1" w:qFormat="1"/>
@@ -12296,7 +12676,7 @@
 </file>
 
 <file path=customXml/itemProps1.xml><?xml version="1.0" encoding="utf-8"?>
-<ds:datastoreItem xmlns:ds="http://schemas.openxmlformats.org/officeDocument/2006/customXml" ds:itemID="{2C9242CF-A2AA-9143-B45E-149163E20331}">
+<ds:datastoreItem xmlns:ds="http://schemas.openxmlformats.org/officeDocument/2006/customXml" ds:itemID="{A450B59E-DA37-E64C-8329-349CE6BCC62B}">
   <ds:schemaRefs>
     <ds:schemaRef ds:uri="http://schemas.openxmlformats.org/officeDocument/2006/bibliography"/>
   </ds:schemaRefs>

</xml_diff>